<commit_message>
Latest confs and build
</commit_message>
<xml_diff>
--- a/Open Repair Data Standard v0.3.docx
+++ b/Open Repair Data Standard v0.3.docx
@@ -1,6 +1,7 @@
 
 <file path=word/document.xml><?xml version="1.0" encoding="utf-8"?>
 <w:document xmlns:mc="http://schemas.openxmlformats.org/markup-compatibility/2006" xmlns:o="urn:schemas-microsoft-com:office:office" xmlns:r="http://schemas.openxmlformats.org/officeDocument/2006/relationships" xmlns:m="http://schemas.openxmlformats.org/officeDocument/2006/math" xmlns:v="urn:schemas-microsoft-com:vml" xmlns:wp="http://schemas.openxmlformats.org/drawingml/2006/wordprocessingDrawing" xmlns:w10="urn:schemas-microsoft-com:office:word" xmlns:w="http://schemas.openxmlformats.org/wordprocessingml/2006/main" xmlns:wne="http://schemas.microsoft.com/office/word/2006/wordml" xmlns:sl="http://schemas.openxmlformats.org/schemaLibrary/2006/main" xmlns:a="http://schemas.openxmlformats.org/drawingml/2006/main" xmlns:pic="http://schemas.openxmlformats.org/drawingml/2006/picture" xmlns:c="http://schemas.openxmlformats.org/drawingml/2006/chart" xmlns:lc="http://schemas.openxmlformats.org/drawingml/2006/lockedCanvas" xmlns:dgm="http://schemas.openxmlformats.org/drawingml/2006/diagram" xmlns:wps="http://schemas.microsoft.com/office/word/2010/wordprocessingShape" xmlns:wpg="http://schemas.microsoft.com/office/word/2010/wordprocessingGroup" xmlns:w14="http://schemas.microsoft.com/office/word/2010/wordml" xmlns:w15="http://schemas.microsoft.com/office/word/2012/wordml">
+  <w:background w:color="FFFFFF"/>
   <w:body>
     <w:p>
       <w:pPr>
@@ -5269,6 +5270,26 @@
               </w:rPr>
             </w:r>
           </w:p>
+          <w:p>
+            <w:pPr>
+              <w:pageBreakBefore w:val="0"/>
+              <w:numPr>
+                <w:ilvl w:val="0"/>
+                <w:numId w:val="1"/>
+              </w:numPr>
+              <w:spacing w:line="240" w:lineRule="auto"/>
+              <w:ind w:left="720" w:hanging="360"/>
+              <w:rPr>
+                <w:u w:val="none"/>
+              </w:rPr>
+            </w:pPr>
+            <w:r>
+              <w:rPr>
+                <w:rtl w:val="0"/>
+              </w:rPr>
+              <w:t xml:space="preserve">Product age</w:t>
+            </w:r>
+          </w:p>
         </w:tc>
       </w:tr>
       <w:tr>
@@ -6241,6 +6262,13 @@
           <w:b w:val="1"/>
           <w:rtl w:val="0"/>
         </w:rPr>
+        <w:t xml:space="preserve">Product age / </w:t>
+      </w:r>
+      <w:r>
+        <w:rPr>
+          <w:b w:val="1"/>
+          <w:rtl w:val="0"/>
+        </w:rPr>
         <w:t xml:space="preserve">Year of manufacture</w:t>
       </w:r>
       <w:r>
@@ -6265,7 +6293,7 @@
         <w:rPr>
           <w:rtl w:val="0"/>
         </w:rPr>
-        <w:t xml:space="preserve">The year, or approximate year, that the item was made.</w:t>
+        <w:t xml:space="preserve">Product age: The estimated age of the product when seen.  Year of manufacture: The year, or approximate year, that the item was made.</w:t>
       </w:r>
     </w:p>
     <w:p>
@@ -6295,7 +6323,7 @@
         <w:rPr>
           <w:rtl w:val="0"/>
         </w:rPr>
-        <w:t xml:space="preserve">Allows for the calculation of estimated product age of items, i.e. how old they were  when they were repaired.  Useful for analysing the lifespan or durability of various product categories or brands.  </w:t>
+        <w:t xml:space="preserve">These fields allow for the analysis of estimated product age of items, i.e. how old they were  when they were repaired.  Useful for analysing the lifespan or durability of various product categories or brands.  </w:t>
       </w:r>
     </w:p>
     <w:p>
@@ -6319,13 +6347,13 @@
           <w:i w:val="1"/>
           <w:rtl w:val="0"/>
         </w:rPr>
-        <w:t xml:space="preserve">Ease of collection: </w:t>
-      </w:r>
-      <w:r>
-        <w:rPr>
-          <w:rtl w:val="0"/>
-        </w:rPr>
-        <w:t xml:space="preserve">Year of manufacture is not always easy for partners to record. In some cases, a product's age or year of manufacture may be based on an estimate by the owner of the item. This may, in some cases, only represent how long they have owned the item, and not necessarily the exact date of manufacture. As such, years of manufacture and product ages should be considered estimates only, to give an indicative suggestion of how old items are when brought to community repair events.</w:t>
+        <w:t xml:space="preserve">Ease of collection: Product age and </w:t>
+      </w:r>
+      <w:r>
+        <w:rPr>
+          <w:rtl w:val="0"/>
+        </w:rPr>
+        <w:t xml:space="preserve">year of manufacture are not always easy to record accurately. In some cases, a product's age or year of manufacture may be based on an estimate by the owner of the item. This may, in some cases, only represent how long they have owned the item, and not necessarily the exact date of manufacture or age. As such, years of manufacture and product ages should be considered estimates only, to give an indicative suggestion of how old items are when brought to community repair events.</w:t>
       </w:r>
     </w:p>
     <w:p>
@@ -7955,23 +7983,41 @@
           </w:tcPr>
           <w:p>
             <w:pPr>
-              <w:pageBreakBefore w:val="0"/>
-              <w:widowControl w:val="0"/>
               <w:spacing w:line="240" w:lineRule="auto"/>
+              <w:rPr/>
+            </w:pPr>
+            <w:r>
+              <w:rPr>
+                <w:rtl w:val="0"/>
+              </w:rPr>
+              <w:t xml:space="preserve">Product category</w:t>
+            </w:r>
+          </w:p>
+        </w:tc>
+        <w:tc>
+          <w:tcPr>
+            <w:shd w:fill="auto" w:val="clear"/>
+            <w:tcMar>
+              <w:top w:w="100.0" w:type="dxa"/>
+              <w:left w:w="100.0" w:type="dxa"/>
+              <w:bottom w:w="100.0" w:type="dxa"/>
+              <w:right w:w="100.0" w:type="dxa"/>
+            </w:tcMar>
+            <w:vAlign w:val="top"/>
+          </w:tcPr>
+          <w:p>
+            <w:pPr>
+              <w:spacing w:line="240" w:lineRule="auto"/>
               <w:rPr>
                 <w:i w:val="1"/>
               </w:rPr>
             </w:pPr>
             <w:r>
               <w:rPr>
-                <w:rtl w:val="0"/>
-              </w:rPr>
-              <w:t xml:space="preserve">Product category</w:t>
-            </w:r>
-            <w:r>
-              <w:rPr>
-                <w:rtl w:val="0"/>
-              </w:rPr>
+                <w:i w:val="1"/>
+                <w:rtl w:val="0"/>
+              </w:rPr>
+              <w:t xml:space="preserve">product_category</w:t>
             </w:r>
           </w:p>
         </w:tc>
@@ -7988,40 +8034,6 @@
           </w:tcPr>
           <w:p>
             <w:pPr>
-              <w:pageBreakBefore w:val="0"/>
-              <w:widowControl w:val="0"/>
-              <w:spacing w:line="240" w:lineRule="auto"/>
-              <w:rPr/>
-            </w:pPr>
-            <w:r>
-              <w:rPr>
-                <w:i w:val="1"/>
-                <w:rtl w:val="0"/>
-              </w:rPr>
-              <w:t xml:space="preserve">product_category</w:t>
-            </w:r>
-            <w:r>
-              <w:rPr>
-                <w:rtl w:val="0"/>
-              </w:rPr>
-            </w:r>
-          </w:p>
-        </w:tc>
-        <w:tc>
-          <w:tcPr>
-            <w:shd w:fill="auto" w:val="clear"/>
-            <w:tcMar>
-              <w:top w:w="100.0" w:type="dxa"/>
-              <w:left w:w="100.0" w:type="dxa"/>
-              <w:bottom w:w="100.0" w:type="dxa"/>
-              <w:right w:w="100.0" w:type="dxa"/>
-            </w:tcMar>
-            <w:vAlign w:val="top"/>
-          </w:tcPr>
-          <w:p>
-            <w:pPr>
-              <w:pageBreakBefore w:val="0"/>
-              <w:widowControl w:val="0"/>
               <w:spacing w:line="240" w:lineRule="auto"/>
               <w:rPr/>
             </w:pPr>
@@ -8074,8 +8086,6 @@
           </w:tcPr>
           <w:p>
             <w:pPr>
-              <w:pageBreakBefore w:val="0"/>
-              <w:widowControl w:val="0"/>
               <w:spacing w:line="240" w:lineRule="auto"/>
               <w:rPr/>
             </w:pPr>
@@ -8100,8 +8110,6 @@
           </w:tcPr>
           <w:p>
             <w:pPr>
-              <w:pageBreakBefore w:val="0"/>
-              <w:widowControl w:val="0"/>
               <w:spacing w:line="240" w:lineRule="auto"/>
               <w:rPr>
                 <w:i w:val="1"/>
@@ -8129,8 +8137,6 @@
           </w:tcPr>
           <w:p>
             <w:pPr>
-              <w:pageBreakBefore w:val="0"/>
-              <w:widowControl w:val="0"/>
               <w:spacing w:line="240" w:lineRule="auto"/>
               <w:rPr/>
             </w:pPr>
@@ -8331,11 +8337,13 @@
             <w:pPr>
               <w:widowControl w:val="0"/>
               <w:spacing w:line="240" w:lineRule="auto"/>
-              <w:rPr/>
-            </w:pPr>
-            <w:r>
               <w:rPr>
                 <w:i w:val="1"/>
+              </w:rPr>
+            </w:pPr>
+            <w:r>
+              <w:rPr>
+                <w:i w:val="1"/>
                 <w:rtl w:val="0"/>
               </w:rPr>
               <w:t xml:space="preserve">year_of_manufacture</w:t>
@@ -8374,7 +8382,44 @@
               <w:rPr>
                 <w:rtl w:val="0"/>
               </w:rPr>
-              <w:t xml:space="preserve">.  YYYY.</w:t>
+              <w:t xml:space="preserve">.  YYYY format. </w:t>
+            </w:r>
+            <w:r>
+              <w:rPr>
+                <w:rtl w:val="0"/>
+              </w:rPr>
+              <w:t xml:space="preserve">Can be derived from </w:t>
+            </w:r>
+            <w:r>
+              <w:rPr>
+                <w:i w:val="1"/>
+                <w:rtl w:val="0"/>
+              </w:rPr>
+              <w:t xml:space="preserve">event_date </w:t>
+            </w:r>
+            <w:r>
+              <w:rPr>
+                <w:rtl w:val="0"/>
+              </w:rPr>
+              <w:t xml:space="preserve">minus </w:t>
+            </w:r>
+            <w:r>
+              <w:rPr>
+                <w:i w:val="1"/>
+                <w:rtl w:val="0"/>
+              </w:rPr>
+              <w:t xml:space="preserve">product_age</w:t>
+            </w:r>
+            <w:r>
+              <w:rPr>
+                <w:rtl w:val="0"/>
+              </w:rPr>
+              <w:t xml:space="preserve">.</w:t>
+            </w:r>
+            <w:r>
+              <w:rPr>
+                <w:rtl w:val="0"/>
+              </w:rPr>
             </w:r>
           </w:p>
         </w:tc>
@@ -8406,7 +8451,7 @@
               <w:rPr>
                 <w:rtl w:val="0"/>
               </w:rPr>
-              <w:t xml:space="preserve">Product age estimate</w:t>
+              <w:t xml:space="preserve">Product age</w:t>
             </w:r>
           </w:p>
         </w:tc>
@@ -8435,7 +8480,7 @@
                 <w:i w:val="1"/>
                 <w:rtl w:val="0"/>
               </w:rPr>
-              <w:t xml:space="preserve">product_age_estimate</w:t>
+              <w:t xml:space="preserve">product_age</w:t>
             </w:r>
           </w:p>
         </w:tc>
@@ -8452,7 +8497,6 @@
           </w:tcPr>
           <w:p>
             <w:pPr>
-              <w:pageBreakBefore w:val="0"/>
               <w:widowControl w:val="0"/>
               <w:spacing w:line="240" w:lineRule="auto"/>
               <w:rPr/>
@@ -8461,20 +8505,33 @@
               <w:rPr>
                 <w:rtl w:val="0"/>
               </w:rPr>
-              <w:t xml:space="preserve">A value derived from the </w:t>
+              <w:t xml:space="preserve">Float (0 to 1 dec places, e.g. 1, 1.5). Can be derived from </w:t>
             </w:r>
             <w:r>
               <w:rPr>
                 <w:i w:val="1"/>
                 <w:rtl w:val="0"/>
               </w:rPr>
-              <w:t xml:space="preserve">event_date and year_of_manufacture</w:t>
-            </w:r>
-            <w:r>
-              <w:rPr>
-                <w:rtl w:val="0"/>
-              </w:rPr>
-              <w:t xml:space="preserve"> when the latter value is available.</w:t>
+              <w:t xml:space="preserve">event_date </w:t>
+            </w:r>
+            <w:r>
+              <w:rPr>
+                <w:rtl w:val="0"/>
+              </w:rPr>
+              <w:t xml:space="preserve">minus </w:t>
+            </w:r>
+            <w:r>
+              <w:rPr>
+                <w:i w:val="1"/>
+                <w:rtl w:val="0"/>
+              </w:rPr>
+              <w:t xml:space="preserve"> year_of_manufacture</w:t>
+            </w:r>
+            <w:r>
+              <w:rPr>
+                <w:rtl w:val="0"/>
+              </w:rPr>
+              <w:t xml:space="preserve">.</w:t>
             </w:r>
           </w:p>
         </w:tc>
@@ -9571,7 +9628,7 @@
               <w:rPr>
                 <w:rtl w:val="0"/>
               </w:rPr>
-              <w:t xml:space="preserve">Aircon/dehumidifier</w:t>
+              <w:t xml:space="preserve">Aircon / dehumidifier</w:t>
             </w:r>
           </w:p>
         </w:tc>
@@ -9662,7 +9719,7 @@
               <w:rPr>
                 <w:rtl w:val="0"/>
               </w:rPr>
-              <w:t xml:space="preserve">Battery/charger/adapter</w:t>
+              <w:t xml:space="preserve">Battery / charger / adapter</w:t>
             </w:r>
           </w:p>
         </w:tc>
@@ -10022,7 +10079,7 @@
               <w:rPr>
                 <w:rtl w:val="0"/>
               </w:rPr>
-              <w:t xml:space="preserve">DSLR/video camera</w:t>
+              <w:t xml:space="preserve">DSLR / video camera</w:t>
             </w:r>
           </w:p>
         </w:tc>
@@ -11732,7 +11789,7 @@
               <w:rPr>
                 <w:rtl w:val="0"/>
               </w:rPr>
-              <w:t xml:space="preserve">Printer/scanner</w:t>
+              <w:t xml:space="preserve">Printer / scanner</w:t>
             </w:r>
           </w:p>
         </w:tc>
@@ -12632,7 +12689,7 @@
               <w:rPr>
                 <w:rtl w:val="0"/>
               </w:rPr>
-              <w:t xml:space="preserve">Watch/clock</w:t>
+              <w:t xml:space="preserve">Watch / clock</w:t>
             </w:r>
           </w:p>
         </w:tc>
@@ -15071,19 +15128,30 @@
         <w:rPr>
           <w:rtl w:val="0"/>
         </w:rPr>
-        <w:t xml:space="preserve">: dd</w:t>
-      </w:r>
-      <w:r>
-        <w:rPr>
-          <w:rtl w:val="0"/>
-        </w:rPr>
-        <w:t xml:space="preserve"> mm 202</w:t>
+        <w:t xml:space="preserve">: </w:t>
+      </w:r>
+      <w:r>
+        <w:rPr>
+          <w:rtl w:val="0"/>
+        </w:rPr>
+        <w:t xml:space="preserve">07-</w:t>
+      </w:r>
+      <w:r>
+        <w:rPr>
+          <w:rtl w:val="0"/>
+        </w:rPr>
+        <w:t xml:space="preserve">12-202</w:t>
       </w:r>
       <w:r>
         <w:rPr>
           <w:rtl w:val="0"/>
         </w:rPr>
         <w:t xml:space="preserve">1</w:t>
+      </w:r>
+      <w:r>
+        <w:rPr>
+          <w:rtl w:val="0"/>
+        </w:rPr>
       </w:r>
     </w:p>
     <w:p>
@@ -15524,7 +15592,7 @@
         <w:rPr>
           <w:rtl w:val="0"/>
         </w:rPr>
-        <w:t xml:space="preserve">Published November 2021.  </w:t>
+        <w:t xml:space="preserve">Published December 2021.  </w:t>
       </w:r>
     </w:p>
     <w:p>
@@ -15567,14 +15635,14 @@
         <w:rPr>
           <w:rtl w:val="0"/>
         </w:rPr>
-        <w:t xml:space="preserve">inclusion of calculated field </w:t>
+        <w:t xml:space="preserve">inclusion of field </w:t>
       </w:r>
       <w:r>
         <w:rPr>
           <w:i w:val="1"/>
           <w:rtl w:val="0"/>
         </w:rPr>
-        <w:t xml:space="preserve">product_age_estimate</w:t>
+        <w:t xml:space="preserve">product_age</w:t>
       </w:r>
       <w:r>
         <w:rPr>
@@ -15608,7 +15676,7 @@
     </w:p>
     <w:sectPr>
       <w:pgSz w:h="15840" w:w="12240" w:orient="portrait"/>
-      <w:pgMar w:bottom="1440" w:top="1440" w:left="1440" w:right="1440" w:header="0" w:footer="720"/>
+      <w:pgMar w:bottom="1440.0000000000002" w:top="1440.0000000000002" w:left="1440.0000000000002" w:right="1440.0000000000002" w:header="0" w:footer="720"/>
       <w:pgNumType w:start="1"/>
     </w:sectPr>
   </w:body>

</xml_diff>

<commit_message>
Fixes category names containing slashes
</commit_message>
<xml_diff>
--- a/Open Repair Data Standard v0.3.docx
+++ b/Open Repair Data Standard v0.3.docx
@@ -61,11 +61,23 @@
         <w:p>
           <w:pPr>
             <w:tabs>
-              <w:tab w:val="right" w:pos="9360"/>
+              <w:tab w:val="right" w:pos="10493.858267716536"/>
             </w:tabs>
             <w:spacing w:before="80" w:line="240" w:lineRule="auto"/>
             <w:ind w:left="0" w:firstLine="0"/>
-            <w:rPr/>
+            <w:rPr>
+              <w:rFonts w:ascii="Arial" w:cs="Arial" w:eastAsia="Arial" w:hAnsi="Arial"/>
+              <w:b w:val="1"/>
+              <w:i w:val="0"/>
+              <w:smallCaps w:val="0"/>
+              <w:strike w:val="0"/>
+              <w:color w:val="000000"/>
+              <w:sz w:val="22"/>
+              <w:szCs w:val="22"/>
+              <w:u w:val="none"/>
+              <w:shd w:fill="auto" w:val="clear"/>
+              <w:vertAlign w:val="baseline"/>
+            </w:rPr>
           </w:pPr>
           <w:r>
             <w:fldChar w:fldCharType="begin"/>
@@ -75,7 +87,17 @@
           <w:hyperlink w:anchor="_vnvjqgrmo7z0">
             <w:r>
               <w:rPr>
+                <w:rFonts w:ascii="Arial" w:cs="Arial" w:eastAsia="Arial" w:hAnsi="Arial"/>
                 <w:b w:val="1"/>
+                <w:i w:val="0"/>
+                <w:smallCaps w:val="0"/>
+                <w:strike w:val="0"/>
+                <w:color w:val="000000"/>
+                <w:sz w:val="22"/>
+                <w:szCs w:val="22"/>
+                <w:u w:val="none"/>
+                <w:shd w:fill="auto" w:val="clear"/>
+                <w:vertAlign w:val="baseline"/>
                 <w:rtl w:val="0"/>
               </w:rPr>
               <w:t xml:space="preserve">Section 1: About Open Repair Alliance</w:t>
@@ -83,7 +105,17 @@
           </w:hyperlink>
           <w:r>
             <w:rPr>
+              <w:rFonts w:ascii="Arial" w:cs="Arial" w:eastAsia="Arial" w:hAnsi="Arial"/>
               <w:b w:val="1"/>
+              <w:i w:val="0"/>
+              <w:smallCaps w:val="0"/>
+              <w:strike w:val="0"/>
+              <w:color w:val="000000"/>
+              <w:sz w:val="22"/>
+              <w:szCs w:val="22"/>
+              <w:u w:val="none"/>
+              <w:shd w:fill="auto" w:val="clear"/>
+              <w:vertAlign w:val="baseline"/>
               <w:rtl w:val="0"/>
             </w:rPr>
             <w:tab/>
@@ -95,7 +127,17 @@
           </w:r>
           <w:r>
             <w:rPr>
+              <w:rFonts w:ascii="Arial" w:cs="Arial" w:eastAsia="Arial" w:hAnsi="Arial"/>
               <w:b w:val="1"/>
+              <w:i w:val="0"/>
+              <w:smallCaps w:val="0"/>
+              <w:strike w:val="0"/>
+              <w:color w:val="000000"/>
+              <w:sz w:val="22"/>
+              <w:szCs w:val="22"/>
+              <w:u w:val="none"/>
+              <w:shd w:fill="auto" w:val="clear"/>
+              <w:vertAlign w:val="baseline"/>
               <w:rtl w:val="0"/>
             </w:rPr>
             <w:t xml:space="preserve">3</w:t>
@@ -112,7 +154,7 @@
         <w:p>
           <w:pPr>
             <w:tabs>
-              <w:tab w:val="right" w:pos="9360"/>
+              <w:tab w:val="right" w:pos="10493.858267716536"/>
             </w:tabs>
             <w:spacing w:before="60" w:line="240" w:lineRule="auto"/>
             <w:ind w:left="360" w:firstLine="0"/>
@@ -200,7 +242,7 @@
         <w:p>
           <w:pPr>
             <w:tabs>
-              <w:tab w:val="right" w:pos="9360"/>
+              <w:tab w:val="right" w:pos="10493.858267716536"/>
             </w:tabs>
             <w:spacing w:before="200" w:line="240" w:lineRule="auto"/>
             <w:ind w:left="0" w:firstLine="0"/>
@@ -288,7 +330,7 @@
         <w:p>
           <w:pPr>
             <w:tabs>
-              <w:tab w:val="right" w:pos="9360"/>
+              <w:tab w:val="right" w:pos="10493.858267716536"/>
             </w:tabs>
             <w:spacing w:before="60" w:line="240" w:lineRule="auto"/>
             <w:ind w:left="360" w:firstLine="0"/>
@@ -376,7 +418,7 @@
         <w:p>
           <w:pPr>
             <w:tabs>
-              <w:tab w:val="right" w:pos="9360"/>
+              <w:tab w:val="right" w:pos="10493.858267716536"/>
             </w:tabs>
             <w:spacing w:before="60" w:line="240" w:lineRule="auto"/>
             <w:ind w:left="360" w:firstLine="0"/>
@@ -464,7 +506,7 @@
         <w:p>
           <w:pPr>
             <w:tabs>
-              <w:tab w:val="right" w:pos="9360"/>
+              <w:tab w:val="right" w:pos="10493.858267716536"/>
             </w:tabs>
             <w:spacing w:before="60" w:line="240" w:lineRule="auto"/>
             <w:ind w:left="360" w:firstLine="0"/>
@@ -552,7 +594,7 @@
         <w:p>
           <w:pPr>
             <w:tabs>
-              <w:tab w:val="right" w:pos="9360"/>
+              <w:tab w:val="right" w:pos="10493.858267716536"/>
             </w:tabs>
             <w:spacing w:before="200" w:line="240" w:lineRule="auto"/>
             <w:ind w:left="0" w:firstLine="0"/>
@@ -640,7 +682,7 @@
         <w:p>
           <w:pPr>
             <w:tabs>
-              <w:tab w:val="right" w:pos="9360"/>
+              <w:tab w:val="right" w:pos="10493.858267716536"/>
             </w:tabs>
             <w:spacing w:before="60" w:line="240" w:lineRule="auto"/>
             <w:ind w:left="360" w:firstLine="0"/>
@@ -728,7 +770,7 @@
         <w:p>
           <w:pPr>
             <w:tabs>
-              <w:tab w:val="right" w:pos="9360"/>
+              <w:tab w:val="right" w:pos="10493.858267716536"/>
             </w:tabs>
             <w:spacing w:before="60" w:line="240" w:lineRule="auto"/>
             <w:ind w:left="360" w:firstLine="0"/>
@@ -816,7 +858,7 @@
         <w:p>
           <w:pPr>
             <w:tabs>
-              <w:tab w:val="right" w:pos="9360"/>
+              <w:tab w:val="right" w:pos="10493.858267716536"/>
             </w:tabs>
             <w:spacing w:before="60" w:line="240" w:lineRule="auto"/>
             <w:ind w:left="360" w:firstLine="0"/>
@@ -904,7 +946,7 @@
         <w:p>
           <w:pPr>
             <w:tabs>
-              <w:tab w:val="right" w:pos="9360"/>
+              <w:tab w:val="right" w:pos="10493.858267716536"/>
             </w:tabs>
             <w:spacing w:before="60" w:line="240" w:lineRule="auto"/>
             <w:ind w:left="720" w:firstLine="0"/>
@@ -992,7 +1034,7 @@
         <w:p>
           <w:pPr>
             <w:tabs>
-              <w:tab w:val="right" w:pos="9360"/>
+              <w:tab w:val="right" w:pos="10493.858267716536"/>
             </w:tabs>
             <w:spacing w:before="60" w:line="240" w:lineRule="auto"/>
             <w:ind w:left="720" w:firstLine="0"/>
@@ -1080,7 +1122,7 @@
         <w:p>
           <w:pPr>
             <w:tabs>
-              <w:tab w:val="right" w:pos="9360"/>
+              <w:tab w:val="right" w:pos="10493.858267716536"/>
             </w:tabs>
             <w:spacing w:before="60" w:line="240" w:lineRule="auto"/>
             <w:ind w:left="1080" w:firstLine="0"/>
@@ -1168,7 +1210,7 @@
         <w:p>
           <w:pPr>
             <w:tabs>
-              <w:tab w:val="right" w:pos="9360"/>
+              <w:tab w:val="right" w:pos="10493.858267716536"/>
             </w:tabs>
             <w:spacing w:before="60" w:line="240" w:lineRule="auto"/>
             <w:ind w:left="1440" w:firstLine="0"/>
@@ -1256,7 +1298,7 @@
         <w:p>
           <w:pPr>
             <w:tabs>
-              <w:tab w:val="right" w:pos="9360"/>
+              <w:tab w:val="right" w:pos="10493.858267716536"/>
             </w:tabs>
             <w:spacing w:before="60" w:line="240" w:lineRule="auto"/>
             <w:ind w:left="1800" w:firstLine="0"/>
@@ -1344,7 +1386,7 @@
         <w:p>
           <w:pPr>
             <w:tabs>
-              <w:tab w:val="right" w:pos="9360"/>
+              <w:tab w:val="right" w:pos="10493.858267716536"/>
             </w:tabs>
             <w:spacing w:before="60" w:line="240" w:lineRule="auto"/>
             <w:ind w:left="1800" w:firstLine="0"/>
@@ -1432,7 +1474,7 @@
         <w:p>
           <w:pPr>
             <w:tabs>
-              <w:tab w:val="right" w:pos="9360"/>
+              <w:tab w:val="right" w:pos="10493.858267716536"/>
             </w:tabs>
             <w:spacing w:before="60" w:line="240" w:lineRule="auto"/>
             <w:ind w:left="1440" w:firstLine="0"/>
@@ -1520,7 +1562,7 @@
         <w:p>
           <w:pPr>
             <w:tabs>
-              <w:tab w:val="right" w:pos="9360"/>
+              <w:tab w:val="right" w:pos="10493.858267716536"/>
             </w:tabs>
             <w:spacing w:before="60" w:line="240" w:lineRule="auto"/>
             <w:ind w:left="1440" w:firstLine="0"/>
@@ -1608,7 +1650,7 @@
         <w:p>
           <w:pPr>
             <w:tabs>
-              <w:tab w:val="right" w:pos="9360"/>
+              <w:tab w:val="right" w:pos="10493.858267716536"/>
             </w:tabs>
             <w:spacing w:before="60" w:line="240" w:lineRule="auto"/>
             <w:ind w:left="1440" w:firstLine="0"/>
@@ -1642,7 +1684,7 @@
                 <w:vertAlign w:val="baseline"/>
                 <w:rtl w:val="0"/>
               </w:rPr>
-              <w:t xml:space="preserve">Year of manufacture</w:t>
+              <w:t xml:space="preserve">Product age / Year of manufacture</w:t>
             </w:r>
           </w:hyperlink>
           <w:r>
@@ -1696,7 +1738,7 @@
         <w:p>
           <w:pPr>
             <w:tabs>
-              <w:tab w:val="right" w:pos="9360"/>
+              <w:tab w:val="right" w:pos="10493.858267716536"/>
             </w:tabs>
             <w:spacing w:before="60" w:line="240" w:lineRule="auto"/>
             <w:ind w:left="1080" w:firstLine="0"/>
@@ -1784,7 +1826,7 @@
         <w:p>
           <w:pPr>
             <w:tabs>
-              <w:tab w:val="right" w:pos="9360"/>
+              <w:tab w:val="right" w:pos="10493.858267716536"/>
             </w:tabs>
             <w:spacing w:before="60" w:line="240" w:lineRule="auto"/>
             <w:ind w:left="1440" w:firstLine="0"/>
@@ -1872,7 +1914,7 @@
         <w:p>
           <w:pPr>
             <w:tabs>
-              <w:tab w:val="right" w:pos="9360"/>
+              <w:tab w:val="right" w:pos="10493.858267716536"/>
             </w:tabs>
             <w:spacing w:before="60" w:line="240" w:lineRule="auto"/>
             <w:ind w:left="1440" w:firstLine="0"/>
@@ -1946,7 +1988,7 @@
               <w:vertAlign w:val="baseline"/>
               <w:rtl w:val="0"/>
             </w:rPr>
-            <w:t xml:space="preserve">9</w:t>
+            <w:t xml:space="preserve">8</w:t>
           </w:r>
           <w:r>
             <w:fldChar w:fldCharType="end"/>
@@ -1960,7 +2002,7 @@
         <w:p>
           <w:pPr>
             <w:tabs>
-              <w:tab w:val="right" w:pos="9360"/>
+              <w:tab w:val="right" w:pos="10493.858267716536"/>
             </w:tabs>
             <w:spacing w:before="60" w:line="240" w:lineRule="auto"/>
             <w:ind w:left="1440" w:firstLine="0"/>
@@ -2048,7 +2090,7 @@
         <w:p>
           <w:pPr>
             <w:tabs>
-              <w:tab w:val="right" w:pos="9360"/>
+              <w:tab w:val="right" w:pos="10493.858267716536"/>
             </w:tabs>
             <w:spacing w:before="60" w:line="240" w:lineRule="auto"/>
             <w:ind w:left="1080" w:firstLine="0"/>
@@ -2136,7 +2178,7 @@
         <w:p>
           <w:pPr>
             <w:tabs>
-              <w:tab w:val="right" w:pos="9360"/>
+              <w:tab w:val="right" w:pos="10493.858267716536"/>
             </w:tabs>
             <w:spacing w:before="60" w:line="240" w:lineRule="auto"/>
             <w:ind w:left="1440" w:firstLine="0"/>
@@ -2224,7 +2266,7 @@
         <w:p>
           <w:pPr>
             <w:tabs>
-              <w:tab w:val="right" w:pos="9360"/>
+              <w:tab w:val="right" w:pos="10493.858267716536"/>
             </w:tabs>
             <w:spacing w:before="60" w:line="240" w:lineRule="auto"/>
             <w:ind w:left="1440" w:firstLine="0"/>
@@ -2312,7 +2354,7 @@
         <w:p>
           <w:pPr>
             <w:tabs>
-              <w:tab w:val="right" w:pos="9360"/>
+              <w:tab w:val="right" w:pos="10493.858267716536"/>
             </w:tabs>
             <w:spacing w:before="60" w:line="240" w:lineRule="auto"/>
             <w:ind w:left="1440" w:firstLine="0"/>
@@ -2400,7 +2442,7 @@
         <w:p>
           <w:pPr>
             <w:tabs>
-              <w:tab w:val="right" w:pos="9360"/>
+              <w:tab w:val="right" w:pos="10493.858267716536"/>
             </w:tabs>
             <w:spacing w:before="60" w:line="240" w:lineRule="auto"/>
             <w:ind w:left="1440" w:firstLine="0"/>
@@ -2488,7 +2530,7 @@
         <w:p>
           <w:pPr>
             <w:tabs>
-              <w:tab w:val="right" w:pos="9360"/>
+              <w:tab w:val="right" w:pos="10493.858267716536"/>
             </w:tabs>
             <w:spacing w:before="60" w:line="240" w:lineRule="auto"/>
             <w:ind w:left="1080" w:firstLine="0"/>
@@ -2576,7 +2618,7 @@
         <w:p>
           <w:pPr>
             <w:tabs>
-              <w:tab w:val="right" w:pos="9360"/>
+              <w:tab w:val="right" w:pos="10493.858267716536"/>
             </w:tabs>
             <w:spacing w:before="60" w:line="240" w:lineRule="auto"/>
             <w:ind w:left="1440" w:firstLine="0"/>
@@ -2664,7 +2706,7 @@
         <w:p>
           <w:pPr>
             <w:tabs>
-              <w:tab w:val="right" w:pos="9360"/>
+              <w:tab w:val="right" w:pos="10493.858267716536"/>
             </w:tabs>
             <w:spacing w:before="60" w:line="240" w:lineRule="auto"/>
             <w:ind w:left="1440" w:firstLine="0"/>
@@ -2738,7 +2780,7 @@
               <w:vertAlign w:val="baseline"/>
               <w:rtl w:val="0"/>
             </w:rPr>
-            <w:t xml:space="preserve">11</w:t>
+            <w:t xml:space="preserve">10</w:t>
           </w:r>
           <w:r>
             <w:fldChar w:fldCharType="end"/>
@@ -2752,7 +2794,7 @@
         <w:p>
           <w:pPr>
             <w:tabs>
-              <w:tab w:val="right" w:pos="9360"/>
+              <w:tab w:val="right" w:pos="10493.858267716536"/>
             </w:tabs>
             <w:spacing w:before="60" w:line="240" w:lineRule="auto"/>
             <w:ind w:left="360" w:firstLine="0"/>
@@ -2840,7 +2882,7 @@
         <w:p>
           <w:pPr>
             <w:tabs>
-              <w:tab w:val="right" w:pos="9360"/>
+              <w:tab w:val="right" w:pos="10493.858267716536"/>
             </w:tabs>
             <w:spacing w:before="60" w:line="240" w:lineRule="auto"/>
             <w:ind w:left="720" w:firstLine="0"/>
@@ -2928,7 +2970,7 @@
         <w:p>
           <w:pPr>
             <w:tabs>
-              <w:tab w:val="right" w:pos="9360"/>
+              <w:tab w:val="right" w:pos="10493.858267716536"/>
             </w:tabs>
             <w:spacing w:before="60" w:line="240" w:lineRule="auto"/>
             <w:ind w:left="720" w:firstLine="0"/>
@@ -2962,7 +3004,7 @@
                 <w:vertAlign w:val="baseline"/>
                 <w:rtl w:val="0"/>
               </w:rPr>
-              <w:t xml:space="preserve">ORDS product category values</w:t>
+              <w:t xml:space="preserve">Product category values</w:t>
             </w:r>
           </w:hyperlink>
           <w:r>
@@ -3016,7 +3058,7 @@
         <w:p>
           <w:pPr>
             <w:tabs>
-              <w:tab w:val="right" w:pos="9360"/>
+              <w:tab w:val="right" w:pos="10493.858267716536"/>
             </w:tabs>
             <w:spacing w:before="60" w:line="240" w:lineRule="auto"/>
             <w:ind w:left="720" w:firstLine="0"/>
@@ -3090,7 +3132,7 @@
               <w:vertAlign w:val="baseline"/>
               <w:rtl w:val="0"/>
             </w:rPr>
-            <w:t xml:space="preserve">15</w:t>
+            <w:t xml:space="preserve">14</w:t>
           </w:r>
           <w:r>
             <w:fldChar w:fldCharType="end"/>
@@ -3104,7 +3146,7 @@
         <w:p>
           <w:pPr>
             <w:tabs>
-              <w:tab w:val="right" w:pos="9360"/>
+              <w:tab w:val="right" w:pos="10493.858267716536"/>
             </w:tabs>
             <w:spacing w:before="60" w:line="240" w:lineRule="auto"/>
             <w:ind w:left="720" w:firstLine="0"/>
@@ -3192,7 +3234,7 @@
         <w:p>
           <w:pPr>
             <w:tabs>
-              <w:tab w:val="right" w:pos="9360"/>
+              <w:tab w:val="right" w:pos="10493.858267716536"/>
             </w:tabs>
             <w:spacing w:before="60" w:line="240" w:lineRule="auto"/>
             <w:ind w:left="360" w:firstLine="0"/>
@@ -3280,7 +3322,7 @@
         <w:p>
           <w:pPr>
             <w:tabs>
-              <w:tab w:val="right" w:pos="9360"/>
+              <w:tab w:val="right" w:pos="10493.858267716536"/>
             </w:tabs>
             <w:spacing w:before="60" w:line="240" w:lineRule="auto"/>
             <w:ind w:left="720" w:firstLine="0"/>
@@ -3368,7 +3410,7 @@
         <w:p>
           <w:pPr>
             <w:tabs>
-              <w:tab w:val="right" w:pos="9360"/>
+              <w:tab w:val="right" w:pos="10493.858267716536"/>
             </w:tabs>
             <w:spacing w:before="60" w:line="240" w:lineRule="auto"/>
             <w:ind w:left="720" w:firstLine="0"/>
@@ -3456,7 +3498,7 @@
         <w:p>
           <w:pPr>
             <w:tabs>
-              <w:tab w:val="right" w:pos="9360"/>
+              <w:tab w:val="right" w:pos="10493.858267716536"/>
             </w:tabs>
             <w:spacing w:before="60" w:line="240" w:lineRule="auto"/>
             <w:ind w:left="720" w:firstLine="0"/>
@@ -3544,7 +3586,7 @@
         <w:p>
           <w:pPr>
             <w:tabs>
-              <w:tab w:val="right" w:pos="9360"/>
+              <w:tab w:val="right" w:pos="10493.858267716536"/>
             </w:tabs>
             <w:spacing w:before="60" w:line="240" w:lineRule="auto"/>
             <w:ind w:left="720" w:firstLine="0"/>
@@ -3632,7 +3674,7 @@
         <w:p>
           <w:pPr>
             <w:tabs>
-              <w:tab w:val="right" w:pos="9360"/>
+              <w:tab w:val="right" w:pos="10493.858267716536"/>
             </w:tabs>
             <w:spacing w:before="60" w:line="240" w:lineRule="auto"/>
             <w:ind w:left="720" w:firstLine="0"/>
@@ -3720,7 +3762,7 @@
         <w:p>
           <w:pPr>
             <w:tabs>
-              <w:tab w:val="right" w:pos="9360"/>
+              <w:tab w:val="right" w:pos="10493.858267716536"/>
             </w:tabs>
             <w:spacing w:before="60" w:line="240" w:lineRule="auto"/>
             <w:ind w:left="720" w:firstLine="0"/>
@@ -3808,7 +3850,7 @@
         <w:p>
           <w:pPr>
             <w:tabs>
-              <w:tab w:val="right" w:pos="9360"/>
+              <w:tab w:val="right" w:pos="10493.858267716536"/>
             </w:tabs>
             <w:spacing w:before="200" w:line="240" w:lineRule="auto"/>
             <w:ind w:left="0" w:firstLine="0"/>
@@ -3896,7 +3938,7 @@
         <w:p>
           <w:pPr>
             <w:tabs>
-              <w:tab w:val="right" w:pos="9360"/>
+              <w:tab w:val="right" w:pos="10493.858267716536"/>
             </w:tabs>
             <w:spacing w:before="60" w:line="240" w:lineRule="auto"/>
             <w:ind w:left="360" w:firstLine="0"/>
@@ -3984,7 +4026,7 @@
         <w:p>
           <w:pPr>
             <w:tabs>
-              <w:tab w:val="right" w:pos="9360"/>
+              <w:tab w:val="right" w:pos="10493.858267716536"/>
             </w:tabs>
             <w:spacing w:before="60" w:line="240" w:lineRule="auto"/>
             <w:ind w:left="360" w:firstLine="0"/>
@@ -4072,7 +4114,7 @@
         <w:p>
           <w:pPr>
             <w:tabs>
-              <w:tab w:val="right" w:pos="9360"/>
+              <w:tab w:val="right" w:pos="10493.858267716536"/>
             </w:tabs>
             <w:spacing w:after="80" w:before="60" w:line="240" w:lineRule="auto"/>
             <w:ind w:left="360" w:firstLine="0"/>
@@ -7667,7 +7709,7 @@
     <w:tbl>
       <w:tblPr>
         <w:tblStyle w:val="Table2"/>
-        <w:tblW w:w="9360.0" w:type="dxa"/>
+        <w:tblW w:w="10725.0" w:type="dxa"/>
         <w:jc w:val="left"/>
         <w:tblInd w:w="100.0" w:type="pct"/>
         <w:tblBorders>
@@ -7684,12 +7726,12 @@
       <w:tblGrid>
         <w:gridCol w:w="2310"/>
         <w:gridCol w:w="3000"/>
-        <w:gridCol w:w="4050"/>
+        <w:gridCol w:w="5415"/>
         <w:tblGridChange w:id="0">
           <w:tblGrid>
             <w:gridCol w:w="2310"/>
             <w:gridCol w:w="3000"/>
-            <w:gridCol w:w="4050"/>
+            <w:gridCol w:w="5415"/>
           </w:tblGrid>
         </w:tblGridChange>
       </w:tblGrid>
@@ -7960,7 +8002,7 @@
               <w:rPr>
                 <w:rtl w:val="0"/>
               </w:rPr>
-              <w:t xml:space="preserve">Option from partner codelist.</w:t>
+              <w:t xml:space="preserve">Option from partner codelist or free text.</w:t>
             </w:r>
           </w:p>
         </w:tc>
@@ -8047,7 +8089,7 @@
               <w:rPr>
                 <w:rtl w:val="0"/>
               </w:rPr>
-              <w:t xml:space="preserve"> from ORDS </w:t>
+              <w:t xml:space="preserve"> from </w:t>
             </w:r>
             <w:hyperlink w:anchor="_vjn2qqkt65z0">
               <w:r>
@@ -8157,7 +8199,7 @@
               <w:rPr>
                 <w:rtl w:val="0"/>
               </w:rPr>
-              <w:t xml:space="preserve">. See the ORDS  </w:t>
+              <w:t xml:space="preserve">. See the </w:t>
             </w:r>
             <w:hyperlink w:anchor="_vjn2qqkt65z0">
               <w:r>
@@ -8716,7 +8758,7 @@
               <w:rPr>
                 <w:rtl w:val="0"/>
               </w:rPr>
-              <w:t xml:space="preserve">Option from ORDS </w:t>
+              <w:t xml:space="preserve">Option from </w:t>
             </w:r>
             <w:hyperlink w:anchor="_cqftag1f7lc2">
               <w:r>
@@ -8843,12 +8885,6 @@
               </w:rPr>
               <w:t xml:space="preserve">Option from </w:t>
             </w:r>
-            <w:r>
-              <w:rPr>
-                <w:rtl w:val="0"/>
-              </w:rPr>
-              <w:t xml:space="preserve">ORDS </w:t>
-            </w:r>
             <w:hyperlink w:anchor="_324m7uldbzs">
               <w:r>
                 <w:rPr>
@@ -9161,19 +9197,7 @@
               <w:rPr>
                 <w:rtl w:val="0"/>
               </w:rPr>
-              <w:t xml:space="preserve">Option from </w:t>
-            </w:r>
-            <w:r>
-              <w:rPr>
-                <w:rtl w:val="0"/>
-              </w:rPr>
-              <w:t xml:space="preserve">ORDS </w:t>
-            </w:r>
-            <w:r>
-              <w:rPr>
-                <w:rtl w:val="0"/>
-              </w:rPr>
-              <w:t xml:space="preserve">codelist. Name of partner organisation.</w:t>
+              <w:t xml:space="preserve">Option from codelist. Name of partner organisation.</w:t>
             </w:r>
           </w:p>
         </w:tc>
@@ -9397,7 +9421,7 @@
         <w:rPr>
           <w:rtl w:val="0"/>
         </w:rPr>
-        <w:t xml:space="preserve">ORDS p</w:t>
+        <w:t xml:space="preserve">P</w:t>
       </w:r>
       <w:r>
         <w:rPr>
@@ -9431,7 +9455,7 @@
     <w:tbl>
       <w:tblPr>
         <w:tblStyle w:val="Table3"/>
-        <w:tblW w:w="14275.0" w:type="dxa"/>
+        <w:tblW w:w="15745.0" w:type="dxa"/>
         <w:jc w:val="left"/>
         <w:tblInd w:w="100.0" w:type="pct"/>
         <w:tblBorders>
@@ -9448,7 +9472,7 @@
       <w:tblGrid>
         <w:gridCol w:w="705"/>
         <w:gridCol w:w="2925"/>
-        <w:gridCol w:w="5745"/>
+        <w:gridCol w:w="7215"/>
         <w:gridCol w:w="980"/>
         <w:gridCol w:w="980"/>
         <w:gridCol w:w="980"/>
@@ -9458,7 +9482,7 @@
           <w:tblGrid>
             <w:gridCol w:w="705"/>
             <w:gridCol w:w="2925"/>
-            <w:gridCol w:w="5745"/>
+            <w:gridCol w:w="7215"/>
             <w:gridCol w:w="980"/>
             <w:gridCol w:w="980"/>
             <w:gridCol w:w="980"/>
@@ -9628,7 +9652,7 @@
               <w:rPr>
                 <w:rtl w:val="0"/>
               </w:rPr>
-              <w:t xml:space="preserve">Aircon / dehumidifier</w:t>
+              <w:t xml:space="preserve">Aircon/dehumidifier</w:t>
             </w:r>
           </w:p>
         </w:tc>
@@ -9719,7 +9743,7 @@
               <w:rPr>
                 <w:rtl w:val="0"/>
               </w:rPr>
-              <w:t xml:space="preserve">Battery / charger / adapter</w:t>
+              <w:t xml:space="preserve">Battery/charger/adapter</w:t>
             </w:r>
           </w:p>
         </w:tc>
@@ -10017,7 +10041,7 @@
               <w:rPr>
                 <w:rtl w:val="0"/>
               </w:rPr>
-              <w:t xml:space="preserve">e.g. smaller electronic camera.</w:t>
+              <w:t xml:space="preserve">e.g. smaller electronic cameras.</w:t>
             </w:r>
           </w:p>
         </w:tc>
@@ -10079,7 +10103,7 @@
               <w:rPr>
                 <w:rtl w:val="0"/>
               </w:rPr>
-              <w:t xml:space="preserve">DSLR / video camera</w:t>
+              <w:t xml:space="preserve">DSLR/video camera</w:t>
             </w:r>
           </w:p>
         </w:tc>
@@ -11789,7 +11813,7 @@
               <w:rPr>
                 <w:rtl w:val="0"/>
               </w:rPr>
-              <w:t xml:space="preserve">Printer / scanner</w:t>
+              <w:t xml:space="preserve">Printer/scanner</w:t>
             </w:r>
           </w:p>
         </w:tc>
@@ -12689,7 +12713,7 @@
               <w:rPr>
                 <w:rtl w:val="0"/>
               </w:rPr>
-              <w:t xml:space="preserve">Watch / clock</w:t>
+              <w:t xml:space="preserve">Watch/clock</w:t>
             </w:r>
           </w:p>
         </w:tc>
@@ -13226,7 +13250,7 @@
     <w:tbl>
       <w:tblPr>
         <w:tblStyle w:val="Table4"/>
-        <w:tblW w:w="9360.0" w:type="dxa"/>
+        <w:tblW w:w="10830.0" w:type="dxa"/>
         <w:jc w:val="left"/>
         <w:tblInd w:w="100.0" w:type="pct"/>
         <w:tblBorders>
@@ -13242,11 +13266,11 @@
       </w:tblPr>
       <w:tblGrid>
         <w:gridCol w:w="1890"/>
-        <w:gridCol w:w="7470"/>
+        <w:gridCol w:w="8940"/>
         <w:tblGridChange w:id="0">
           <w:tblGrid>
             <w:gridCol w:w="1890"/>
-            <w:gridCol w:w="7470"/>
+            <w:gridCol w:w="8940"/>
           </w:tblGrid>
         </w:tblGridChange>
       </w:tblGrid>
@@ -13705,7 +13729,7 @@
     <w:tbl>
       <w:tblPr>
         <w:tblStyle w:val="Table5"/>
-        <w:tblW w:w="9360.0" w:type="dxa"/>
+        <w:tblW w:w="10860.0" w:type="dxa"/>
         <w:jc w:val="left"/>
         <w:tblInd w:w="100.0" w:type="pct"/>
         <w:tblBorders>
@@ -13721,11 +13745,11 @@
       </w:tblPr>
       <w:tblGrid>
         <w:gridCol w:w="1785"/>
-        <w:gridCol w:w="7575"/>
+        <w:gridCol w:w="9075"/>
         <w:tblGridChange w:id="0">
           <w:tblGrid>
             <w:gridCol w:w="1785"/>
-            <w:gridCol w:w="7575"/>
+            <w:gridCol w:w="9075"/>
           </w:tblGrid>
         </w:tblGridChange>
       </w:tblGrid>
@@ -15676,7 +15700,7 @@
     </w:p>
     <w:sectPr>
       <w:pgSz w:h="15840" w:w="12240" w:orient="portrait"/>
-      <w:pgMar w:bottom="1440.0000000000002" w:top="1440.0000000000002" w:left="1440.0000000000002" w:right="1440.0000000000002" w:header="0" w:footer="720"/>
+      <w:pgMar w:bottom="1440.0000000000002" w:top="1440.0000000000002" w:left="873.0708661417325" w:right="873.0708661417325" w:header="0" w:footer="720"/>
       <w:pgNumType w:start="1"/>
     </w:sectPr>
   </w:body>

</xml_diff>